<commit_message>
Modification du fichier rapport.docx
</commit_message>
<xml_diff>
--- a/SPEC/Rapport.docx
+++ b/SPEC/Rapport.docx
@@ -722,7 +722,49 @@
           <w:szCs w:val="24"/>
           <w:shd w:val="clear" w:color="auto" w:fill="FFFFFF"/>
         </w:rPr>
-        <w:t>Ce projet est une plateforme web d’enchères en ligne permettant aux utilisateurs de participer aux enchères en cours en proposant un montant supérieur au prix actuel pour des produits mis en vente par l’administrateur du site. À la fin de l’enchère, l’utilisateur ayant placé l’offre la plus élevée remporte l’article.</w:t>
+        <w:t xml:space="preserve">Ce projet est une plateforme web d’enchères en ligne permettant aux </w:t>
+      </w:r>
+      <w:r>
+        <w:rPr>
+          <w:rFonts w:asciiTheme="minorBidi" w:hAnsiTheme="minorBidi"/>
+          <w:color w:val="474747"/>
+          <w:sz w:val="24"/>
+          <w:szCs w:val="24"/>
+          <w:shd w:val="clear" w:color="auto" w:fill="FFFFFF"/>
+        </w:rPr>
+        <w:t>acheteur</w:t>
+      </w:r>
+      <w:r>
+        <w:rPr>
+          <w:rFonts w:asciiTheme="minorBidi" w:hAnsiTheme="minorBidi"/>
+          <w:color w:val="474747"/>
+          <w:sz w:val="24"/>
+          <w:szCs w:val="24"/>
+          <w:shd w:val="clear" w:color="auto" w:fill="FFFFFF"/>
+        </w:rPr>
+        <w:t>s de participer aux enchères en cours en proposant un montant supérieur au prix actuel pour des produits mis en vente par l’administrateur du site. À la fin de l’enchère, l’</w:t>
+      </w:r>
+      <w:r>
+        <w:rPr>
+          <w:rFonts w:asciiTheme="minorBidi" w:hAnsiTheme="minorBidi"/>
+          <w:color w:val="474747"/>
+          <w:sz w:val="24"/>
+          <w:szCs w:val="24"/>
+          <w:shd w:val="clear" w:color="auto" w:fill="FFFFFF"/>
+        </w:rPr>
+        <w:t>ache</w:t>
+      </w:r>
+      <w:bookmarkStart w:id="0" w:name="_GoBack"/>
+      <w:bookmarkEnd w:id="0"/>
+      <w:r>
+        <w:rPr>
+          <w:rFonts w:asciiTheme="minorBidi" w:hAnsiTheme="minorBidi"/>
+          <w:color w:val="474747"/>
+          <w:sz w:val="24"/>
+          <w:szCs w:val="24"/>
+          <w:shd w:val="clear" w:color="auto" w:fill="FFFFFF"/>
+        </w:rPr>
+        <w:t>teur ayant placé l’offre la plus élevée remporte l’article.</w:t>
       </w:r>
     </w:p>
     <w:p>
@@ -1542,27 +1584,7 @@
                 <w:szCs w:val="24"/>
                 <w:shd w:val="clear" w:color="auto" w:fill="FFFFFF"/>
               </w:rPr>
-              <w:t xml:space="preserve">- </w:t>
-            </w:r>
-            <w:r>
-              <w:rPr>
-                <w:rFonts w:asciiTheme="minorBidi" w:hAnsiTheme="minorBidi"/>
-                <w:color w:val="474747"/>
-                <w:sz w:val="24"/>
-                <w:szCs w:val="24"/>
-                <w:shd w:val="clear" w:color="auto" w:fill="FFFFFF"/>
-              </w:rPr>
-              <w:t xml:space="preserve">notifier les acheteurs </w:t>
-            </w:r>
-            <w:r>
-              <w:rPr>
-                <w:rFonts w:asciiTheme="minorBidi" w:hAnsiTheme="minorBidi"/>
-                <w:color w:val="474747"/>
-                <w:sz w:val="24"/>
-                <w:szCs w:val="24"/>
-                <w:shd w:val="clear" w:color="auto" w:fill="FFFFFF"/>
-              </w:rPr>
-              <w:t>au lancement d’une enchère</w:t>
+              <w:t>- notifier les acheteurs au lancement d’une enchère</w:t>
             </w:r>
           </w:p>
           <w:p>
@@ -1836,93 +1858,7 @@
           <w:szCs w:val="24"/>
           <w:shd w:val="clear" w:color="auto" w:fill="FFFFFF"/>
         </w:rPr>
-        <w:t xml:space="preserve">Authentification des utilisateurs </w:t>
-      </w:r>
-    </w:p>
-    <w:p>
-      <w:pPr>
-        <w:pStyle w:val="ListParagraph"/>
-        <w:ind w:left="1440"/>
-        <w:rPr>
-          <w:rFonts w:asciiTheme="minorBidi" w:hAnsiTheme="minorBidi"/>
-          <w:color w:val="474747"/>
-          <w:sz w:val="24"/>
-          <w:szCs w:val="24"/>
-          <w:shd w:val="clear" w:color="auto" w:fill="FFFFFF"/>
-        </w:rPr>
-      </w:pPr>
-      <w:r>
-        <w:rPr>
-          <w:rFonts w:asciiTheme="minorBidi" w:hAnsiTheme="minorBidi"/>
-          <w:color w:val="474747"/>
-          <w:sz w:val="24"/>
-          <w:szCs w:val="24"/>
-          <w:shd w:val="clear" w:color="auto" w:fill="FFFFFF"/>
-        </w:rPr>
-        <w:t xml:space="preserve">             </w:t>
-      </w:r>
-      <w:r>
-        <w:rPr>
-          <w:rFonts w:asciiTheme="minorBidi" w:hAnsiTheme="minorBidi"/>
-          <w:color w:val="474747"/>
-          <w:sz w:val="24"/>
-          <w:szCs w:val="24"/>
-          <w:shd w:val="clear" w:color="auto" w:fill="FFFFFF"/>
-        </w:rPr>
-        <w:t xml:space="preserve">Sécurisation des transactions de paiement via un système </w:t>
-      </w:r>
-      <w:r>
-        <w:rPr>
-          <w:rFonts w:asciiTheme="minorBidi" w:hAnsiTheme="minorBidi"/>
-          <w:color w:val="474747"/>
-          <w:sz w:val="24"/>
-          <w:szCs w:val="24"/>
-          <w:shd w:val="clear" w:color="auto" w:fill="FFFFFF"/>
-        </w:rPr>
-        <w:t xml:space="preserve">     </w:t>
-      </w:r>
-    </w:p>
-    <w:p>
-      <w:pPr>
-        <w:pStyle w:val="ListParagraph"/>
-        <w:ind w:left="1440"/>
-        <w:rPr>
-          <w:rFonts w:asciiTheme="minorBidi" w:hAnsiTheme="minorBidi"/>
-          <w:color w:val="474747"/>
-          <w:sz w:val="24"/>
-          <w:szCs w:val="24"/>
-          <w:shd w:val="clear" w:color="auto" w:fill="FFFFFF"/>
-        </w:rPr>
-      </w:pPr>
-      <w:r>
-        <w:rPr>
-          <w:rFonts w:asciiTheme="minorBidi" w:hAnsiTheme="minorBidi"/>
-          <w:color w:val="474747"/>
-          <w:sz w:val="24"/>
-          <w:szCs w:val="24"/>
-          <w:shd w:val="clear" w:color="auto" w:fill="FFFFFF"/>
-        </w:rPr>
-        <w:t xml:space="preserve">         e</w:t>
-      </w:r>
-      <w:r>
-        <w:rPr>
-          <w:rFonts w:asciiTheme="minorBidi" w:hAnsiTheme="minorBidi"/>
-          <w:color w:val="474747"/>
-          <w:sz w:val="24"/>
-          <w:szCs w:val="24"/>
-          <w:shd w:val="clear" w:color="auto" w:fill="FFFFFF"/>
-        </w:rPr>
-        <w:t>xterne</w:t>
-      </w:r>
-      <w:r>
-        <w:rPr>
-          <w:rFonts w:asciiTheme="minorBidi" w:hAnsiTheme="minorBidi"/>
-          <w:color w:val="474747"/>
-          <w:sz w:val="24"/>
-          <w:szCs w:val="24"/>
-          <w:shd w:val="clear" w:color="auto" w:fill="FFFFFF"/>
-        </w:rPr>
-        <w:t>.</w:t>
+        <w:t>Authentification des utilisateurs</w:t>
       </w:r>
     </w:p>
     <w:p>
@@ -2087,19 +2023,7 @@
           <w:szCs w:val="24"/>
           <w:shd w:val="clear" w:color="auto" w:fill="FFFFFF"/>
         </w:rPr>
-        <w:t>Interface utilisateur claire et intu</w:t>
-      </w:r>
-      <w:bookmarkStart w:id="0" w:name="_GoBack"/>
-      <w:bookmarkEnd w:id="0"/>
-      <w:r>
-        <w:rPr>
-          <w:rFonts w:asciiTheme="minorBidi" w:hAnsiTheme="minorBidi"/>
-          <w:color w:val="474747"/>
-          <w:sz w:val="24"/>
-          <w:szCs w:val="24"/>
-          <w:shd w:val="clear" w:color="auto" w:fill="FFFFFF"/>
-        </w:rPr>
-        <w:t>itive, avec une navigation facile.</w:t>
+        <w:t>Interface utilisateur claire et intuitive, avec une navigation facile.</w:t>
       </w:r>
     </w:p>
     <w:p>
@@ -2125,7 +2049,6 @@
           <w:szCs w:val="24"/>
           <w:shd w:val="clear" w:color="auto" w:fill="FFFFFF"/>
         </w:rPr>
-        <w:lastRenderedPageBreak/>
         <w:t>Compatibilité</w:t>
       </w:r>
       <w:r>
@@ -2169,6 +2092,7 @@
           <w:szCs w:val="24"/>
           <w:shd w:val="clear" w:color="auto" w:fill="FFFFFF"/>
         </w:rPr>
+        <w:lastRenderedPageBreak/>
         <w:t xml:space="preserve">   </w:t>
       </w:r>
       <w:r>
@@ -2518,27 +2442,7 @@
           <w:szCs w:val="24"/>
           <w:shd w:val="clear" w:color="auto" w:fill="FFFFFF"/>
         </w:rPr>
-        <w:t xml:space="preserve"> </w:t>
-      </w:r>
-      <w:r>
-        <w:rPr>
-          <w:rFonts w:asciiTheme="minorBidi" w:hAnsiTheme="minorBidi"/>
-          <w:color w:val="474747"/>
-          <w:sz w:val="24"/>
-          <w:szCs w:val="24"/>
-          <w:shd w:val="clear" w:color="auto" w:fill="FFFFFF"/>
-        </w:rPr>
-        <w:t>Diagramme</w:t>
-      </w:r>
-      <w:r>
-        <w:rPr>
-          <w:rFonts w:asciiTheme="minorBidi" w:hAnsiTheme="minorBidi"/>
-          <w:color w:val="474747"/>
-          <w:sz w:val="24"/>
-          <w:szCs w:val="24"/>
-          <w:shd w:val="clear" w:color="auto" w:fill="FFFFFF"/>
-        </w:rPr>
-        <w:t>s séquence</w:t>
+        <w:t xml:space="preserve"> Diagrammes séquence</w:t>
       </w:r>
     </w:p>
     <w:p>

</xml_diff>